<commit_message>
Update: diario de desarrollo
</commit_message>
<xml_diff>
--- a/PL2/documentacion/Diario-de-desarrollo.docx
+++ b/PL2/documentacion/Diario-de-desarrollo.docx
@@ -726,12 +726,12 @@
           <wp:inline distB="114300" distT="114300" distL="114300" distR="114300">
             <wp:extent cx="5853113" cy="3960157"/>
             <wp:effectExtent b="0" l="0" r="0" t="0"/>
-            <wp:docPr id="1" name="image2.png"/>
+            <wp:docPr id="1" name="image9.png"/>
             <a:graphic>
               <a:graphicData uri="http://schemas.openxmlformats.org/drawingml/2006/picture">
                 <pic:pic>
                   <pic:nvPicPr>
-                    <pic:cNvPr id="0" name="image2.png"/>
+                    <pic:cNvPr id="0" name="image9.png"/>
                     <pic:cNvPicPr preferRelativeResize="0"/>
                   </pic:nvPicPr>
                   <pic:blipFill>
@@ -1128,12 +1128,12 @@
             <wp:extent cx="7408337" cy="8177213"/>
             <wp:effectExtent b="0" l="0" r="0" t="0"/>
             <wp:wrapNone/>
-            <wp:docPr id="3" name="image3.png"/>
+            <wp:docPr id="5" name="image7.png"/>
             <a:graphic>
               <a:graphicData uri="http://schemas.openxmlformats.org/drawingml/2006/picture">
                 <pic:pic>
                   <pic:nvPicPr>
-                    <pic:cNvPr id="0" name="image3.png"/>
+                    <pic:cNvPr id="0" name="image7.png"/>
                     <pic:cNvPicPr preferRelativeResize="0"/>
                   </pic:nvPicPr>
                   <pic:blipFill>
@@ -1487,7 +1487,7 @@
       <w:pPr>
         <w:numPr>
           <w:ilvl w:val="0"/>
-          <w:numId w:val="3"/>
+          <w:numId w:val="4"/>
         </w:numPr>
         <w:spacing w:line="360" w:lineRule="auto"/>
         <w:ind w:left="720" w:hanging="360"/>
@@ -1513,7 +1513,7 @@
       <w:pPr>
         <w:numPr>
           <w:ilvl w:val="0"/>
-          <w:numId w:val="3"/>
+          <w:numId w:val="4"/>
         </w:numPr>
         <w:spacing w:line="360" w:lineRule="auto"/>
         <w:ind w:left="720" w:hanging="360"/>
@@ -1539,7 +1539,7 @@
       <w:pPr>
         <w:numPr>
           <w:ilvl w:val="0"/>
-          <w:numId w:val="3"/>
+          <w:numId w:val="4"/>
         </w:numPr>
         <w:spacing w:line="360" w:lineRule="auto"/>
         <w:ind w:left="720" w:hanging="360"/>
@@ -1565,7 +1565,7 @@
       <w:pPr>
         <w:numPr>
           <w:ilvl w:val="0"/>
-          <w:numId w:val="3"/>
+          <w:numId w:val="4"/>
         </w:numPr>
         <w:spacing w:line="360" w:lineRule="auto"/>
         <w:ind w:left="720" w:hanging="360"/>
@@ -1623,6 +1623,170 @@
           <w:rtl w:val="0"/>
         </w:rPr>
         <w:t xml:space="preserve">En la clase inmueble:</w:t>
+      </w:r>
+    </w:p>
+    <w:p>
+      <w:pPr>
+        <w:numPr>
+          <w:ilvl w:val="0"/>
+          <w:numId w:val="6"/>
+        </w:numPr>
+        <w:spacing w:line="360" w:lineRule="auto"/>
+        <w:ind w:left="720" w:hanging="360"/>
+        <w:jc w:val="left"/>
+        <w:rPr>
+          <w:rFonts w:ascii="Lora" w:cs="Lora" w:eastAsia="Lora" w:hAnsi="Lora"/>
+          <w:sz w:val="24"/>
+          <w:szCs w:val="24"/>
+          <w:u w:val="none"/>
+        </w:rPr>
+      </w:pPr>
+      <w:r>
+        <w:rPr>
+          <w:rFonts w:ascii="Lora" w:cs="Lora" w:eastAsia="Lora" w:hAnsi="Lora"/>
+          <w:sz w:val="24"/>
+          <w:szCs w:val="24"/>
+          <w:rtl w:val="0"/>
+        </w:rPr>
+        <w:t xml:space="preserve">setCalificacion() controla la excepción ‘IllegalArgumentException’ si no se cumple que 0 &lt;= calificacion &lt;= 5.</w:t>
+      </w:r>
+    </w:p>
+    <w:p>
+      <w:pPr>
+        <w:spacing w:line="360" w:lineRule="auto"/>
+        <w:ind w:left="0" w:firstLine="0"/>
+        <w:jc w:val="left"/>
+        <w:rPr>
+          <w:rFonts w:ascii="Lora" w:cs="Lora" w:eastAsia="Lora" w:hAnsi="Lora"/>
+          <w:sz w:val="24"/>
+          <w:szCs w:val="24"/>
+        </w:rPr>
+      </w:pPr>
+      <w:r>
+        <w:rPr>
+          <w:rtl w:val="0"/>
+        </w:rPr>
+      </w:r>
+    </w:p>
+    <w:p>
+      <w:pPr>
+        <w:spacing w:line="360" w:lineRule="auto"/>
+        <w:ind w:left="0" w:firstLine="0"/>
+        <w:jc w:val="left"/>
+        <w:rPr>
+          <w:rFonts w:ascii="Lora" w:cs="Lora" w:eastAsia="Lora" w:hAnsi="Lora"/>
+          <w:sz w:val="24"/>
+          <w:szCs w:val="24"/>
+        </w:rPr>
+      </w:pPr>
+      <w:r>
+        <w:rPr>
+          <w:rFonts w:ascii="Lora" w:cs="Lora" w:eastAsia="Lora" w:hAnsi="Lora"/>
+          <w:sz w:val="24"/>
+          <w:szCs w:val="24"/>
+          <w:rtl w:val="0"/>
+        </w:rPr>
+        <w:t xml:space="preserve">En la clase JavaBNB:</w:t>
+      </w:r>
+    </w:p>
+    <w:p>
+      <w:pPr>
+        <w:numPr>
+          <w:ilvl w:val="0"/>
+          <w:numId w:val="2"/>
+        </w:numPr>
+        <w:spacing w:line="360" w:lineRule="auto"/>
+        <w:ind w:left="720" w:hanging="360"/>
+        <w:rPr>
+          <w:rFonts w:ascii="Lora" w:cs="Lora" w:eastAsia="Lora" w:hAnsi="Lora"/>
+          <w:sz w:val="24"/>
+          <w:szCs w:val="24"/>
+          <w:u w:val="none"/>
+        </w:rPr>
+      </w:pPr>
+      <w:r>
+        <w:rPr>
+          <w:rFonts w:ascii="Lora" w:cs="Lora" w:eastAsia="Lora" w:hAnsi="Lora"/>
+          <w:sz w:val="24"/>
+          <w:szCs w:val="24"/>
+          <w:rtl w:val="0"/>
+        </w:rPr>
+        <w:t xml:space="preserve">Update: </w:t>
+      </w:r>
+    </w:p>
+    <w:p>
+      <w:pPr>
+        <w:numPr>
+          <w:ilvl w:val="0"/>
+          <w:numId w:val="8"/>
+        </w:numPr>
+        <w:spacing w:line="360" w:lineRule="auto"/>
+        <w:ind w:left="1440" w:hanging="360"/>
+        <w:rPr>
+          <w:rFonts w:ascii="Lora" w:cs="Lora" w:eastAsia="Lora" w:hAnsi="Lora"/>
+          <w:sz w:val="24"/>
+          <w:szCs w:val="24"/>
+          <w:u w:val="none"/>
+        </w:rPr>
+      </w:pPr>
+      <w:r>
+        <w:rPr>
+          <w:rFonts w:ascii="Lora" w:cs="Lora" w:eastAsia="Lora" w:hAnsi="Lora"/>
+          <w:sz w:val="24"/>
+          <w:szCs w:val="24"/>
+          <w:rtl w:val="0"/>
+        </w:rPr>
+        <w:t xml:space="preserve">añadirInmueble() funciona con stream().</w:t>
+      </w:r>
+    </w:p>
+    <w:p>
+      <w:pPr>
+        <w:numPr>
+          <w:ilvl w:val="0"/>
+          <w:numId w:val="8"/>
+        </w:numPr>
+        <w:spacing w:line="360" w:lineRule="auto"/>
+        <w:ind w:left="1440" w:hanging="360"/>
+        <w:rPr>
+          <w:rFonts w:ascii="Lora" w:cs="Lora" w:eastAsia="Lora" w:hAnsi="Lora"/>
+          <w:sz w:val="24"/>
+          <w:szCs w:val="24"/>
+          <w:u w:val="none"/>
+        </w:rPr>
+      </w:pPr>
+      <w:r>
+        <w:rPr>
+          <w:rFonts w:ascii="Lora" w:cs="Lora" w:eastAsia="Lora" w:hAnsi="Lora"/>
+          <w:sz w:val="24"/>
+          <w:szCs w:val="24"/>
+          <w:rtl w:val="0"/>
+        </w:rPr>
+        <w:t xml:space="preserve">ordenarPorx() ahora funciona para la lista de inmuebles con y sin filtros.</w:t>
+      </w:r>
+    </w:p>
+    <w:p>
+      <w:pPr>
+        <w:numPr>
+          <w:ilvl w:val="0"/>
+          <w:numId w:val="8"/>
+        </w:numPr>
+        <w:spacing w:line="360" w:lineRule="auto"/>
+        <w:ind w:left="1440" w:hanging="360"/>
+        <w:rPr>
+          <w:rFonts w:ascii="Lora" w:cs="Lora" w:eastAsia="Lora" w:hAnsi="Lora"/>
+          <w:sz w:val="24"/>
+          <w:szCs w:val="24"/>
+          <w:u w:val="none"/>
+        </w:rPr>
+      </w:pPr>
+      <w:r>
+        <w:rPr>
+          <w:rFonts w:ascii="Lora" w:cs="Lora" w:eastAsia="Lora" w:hAnsi="Lora"/>
+          <w:sz w:val="24"/>
+          <w:szCs w:val="24"/>
+          <w:rtl w:val="0"/>
+        </w:rPr>
+        <w:t xml:space="preserve">procesarReserva() ahora crea una instancia de la clase Reserva y elimina el inmueble reservado.</w:t>
       </w:r>
     </w:p>
     <w:p>
@@ -1633,7 +1797,6 @@
         </w:numPr>
         <w:spacing w:line="360" w:lineRule="auto"/>
         <w:ind w:left="720" w:hanging="360"/>
-        <w:jc w:val="left"/>
         <w:rPr>
           <w:rFonts w:ascii="Lora" w:cs="Lora" w:eastAsia="Lora" w:hAnsi="Lora"/>
           <w:sz w:val="24"/>
@@ -1648,70 +1811,7 @@
           <w:szCs w:val="24"/>
           <w:rtl w:val="0"/>
         </w:rPr>
-        <w:t xml:space="preserve">setCalificacion() controla la excepción ‘IllegalArgumentException’ si no se cumple que 0 &lt;= calificacion &lt;= 5.</w:t>
-      </w:r>
-    </w:p>
-    <w:p>
-      <w:pPr>
-        <w:spacing w:line="360" w:lineRule="auto"/>
-        <w:ind w:left="0" w:firstLine="0"/>
-        <w:jc w:val="left"/>
-        <w:rPr>
-          <w:rFonts w:ascii="Lora" w:cs="Lora" w:eastAsia="Lora" w:hAnsi="Lora"/>
-          <w:sz w:val="24"/>
-          <w:szCs w:val="24"/>
-        </w:rPr>
-      </w:pPr>
-      <w:r>
-        <w:rPr>
-          <w:rtl w:val="0"/>
-        </w:rPr>
-      </w:r>
-    </w:p>
-    <w:p>
-      <w:pPr>
-        <w:spacing w:line="360" w:lineRule="auto"/>
-        <w:ind w:left="0" w:firstLine="0"/>
-        <w:jc w:val="left"/>
-        <w:rPr>
-          <w:rFonts w:ascii="Lora" w:cs="Lora" w:eastAsia="Lora" w:hAnsi="Lora"/>
-          <w:sz w:val="24"/>
-          <w:szCs w:val="24"/>
-        </w:rPr>
-      </w:pPr>
-      <w:r>
-        <w:rPr>
-          <w:rFonts w:ascii="Lora" w:cs="Lora" w:eastAsia="Lora" w:hAnsi="Lora"/>
-          <w:sz w:val="24"/>
-          <w:szCs w:val="24"/>
-          <w:rtl w:val="0"/>
-        </w:rPr>
-        <w:t xml:space="preserve">En la clase JavaBNB:</w:t>
-      </w:r>
-    </w:p>
-    <w:p>
-      <w:pPr>
-        <w:numPr>
-          <w:ilvl w:val="0"/>
-          <w:numId w:val="2"/>
-        </w:numPr>
-        <w:spacing w:line="360" w:lineRule="auto"/>
-        <w:ind w:left="720" w:hanging="360"/>
-        <w:rPr>
-          <w:rFonts w:ascii="Lora" w:cs="Lora" w:eastAsia="Lora" w:hAnsi="Lora"/>
-          <w:sz w:val="24"/>
-          <w:szCs w:val="24"/>
-          <w:u w:val="none"/>
-        </w:rPr>
-      </w:pPr>
-      <w:r>
-        <w:rPr>
-          <w:rFonts w:ascii="Lora" w:cs="Lora" w:eastAsia="Lora" w:hAnsi="Lora"/>
-          <w:sz w:val="24"/>
-          <w:szCs w:val="24"/>
-          <w:rtl w:val="0"/>
-        </w:rPr>
-        <w:t xml:space="preserve">Update: </w:t>
+        <w:t xml:space="preserve">Docs: </w:t>
       </w:r>
     </w:p>
     <w:p>
@@ -1719,106 +1819,6 @@
         <w:numPr>
           <w:ilvl w:val="0"/>
           <w:numId w:val="7"/>
-        </w:numPr>
-        <w:spacing w:line="360" w:lineRule="auto"/>
-        <w:ind w:left="1440" w:hanging="360"/>
-        <w:rPr>
-          <w:rFonts w:ascii="Lora" w:cs="Lora" w:eastAsia="Lora" w:hAnsi="Lora"/>
-          <w:sz w:val="24"/>
-          <w:szCs w:val="24"/>
-          <w:u w:val="none"/>
-        </w:rPr>
-      </w:pPr>
-      <w:r>
-        <w:rPr>
-          <w:rFonts w:ascii="Lora" w:cs="Lora" w:eastAsia="Lora" w:hAnsi="Lora"/>
-          <w:sz w:val="24"/>
-          <w:szCs w:val="24"/>
-          <w:rtl w:val="0"/>
-        </w:rPr>
-        <w:t xml:space="preserve">añadirInmueble() funciona con stream().</w:t>
-      </w:r>
-    </w:p>
-    <w:p>
-      <w:pPr>
-        <w:numPr>
-          <w:ilvl w:val="0"/>
-          <w:numId w:val="7"/>
-        </w:numPr>
-        <w:spacing w:line="360" w:lineRule="auto"/>
-        <w:ind w:left="1440" w:hanging="360"/>
-        <w:rPr>
-          <w:rFonts w:ascii="Lora" w:cs="Lora" w:eastAsia="Lora" w:hAnsi="Lora"/>
-          <w:sz w:val="24"/>
-          <w:szCs w:val="24"/>
-          <w:u w:val="none"/>
-        </w:rPr>
-      </w:pPr>
-      <w:r>
-        <w:rPr>
-          <w:rFonts w:ascii="Lora" w:cs="Lora" w:eastAsia="Lora" w:hAnsi="Lora"/>
-          <w:sz w:val="24"/>
-          <w:szCs w:val="24"/>
-          <w:rtl w:val="0"/>
-        </w:rPr>
-        <w:t xml:space="preserve">ordenarPorx() ahora funciona para la lista de inmuebles con y sin filtros.</w:t>
-      </w:r>
-    </w:p>
-    <w:p>
-      <w:pPr>
-        <w:numPr>
-          <w:ilvl w:val="0"/>
-          <w:numId w:val="7"/>
-        </w:numPr>
-        <w:spacing w:line="360" w:lineRule="auto"/>
-        <w:ind w:left="1440" w:hanging="360"/>
-        <w:rPr>
-          <w:rFonts w:ascii="Lora" w:cs="Lora" w:eastAsia="Lora" w:hAnsi="Lora"/>
-          <w:sz w:val="24"/>
-          <w:szCs w:val="24"/>
-          <w:u w:val="none"/>
-        </w:rPr>
-      </w:pPr>
-      <w:r>
-        <w:rPr>
-          <w:rFonts w:ascii="Lora" w:cs="Lora" w:eastAsia="Lora" w:hAnsi="Lora"/>
-          <w:sz w:val="24"/>
-          <w:szCs w:val="24"/>
-          <w:rtl w:val="0"/>
-        </w:rPr>
-        <w:t xml:space="preserve">procesarReserva() ahora crea una instancia de la clase Reserva y elimina el inmueble reservado.</w:t>
-      </w:r>
-    </w:p>
-    <w:p>
-      <w:pPr>
-        <w:numPr>
-          <w:ilvl w:val="0"/>
-          <w:numId w:val="4"/>
-        </w:numPr>
-        <w:spacing w:line="360" w:lineRule="auto"/>
-        <w:ind w:left="720" w:hanging="360"/>
-        <w:rPr>
-          <w:rFonts w:ascii="Lora" w:cs="Lora" w:eastAsia="Lora" w:hAnsi="Lora"/>
-          <w:sz w:val="24"/>
-          <w:szCs w:val="24"/>
-          <w:u w:val="none"/>
-        </w:rPr>
-      </w:pPr>
-      <w:r>
-        <w:rPr>
-          <w:rFonts w:ascii="Lora" w:cs="Lora" w:eastAsia="Lora" w:hAnsi="Lora"/>
-          <w:sz w:val="24"/>
-          <w:szCs w:val="24"/>
-          <w:rtl w:val="0"/>
-        </w:rPr>
-        <w:t xml:space="preserve">Docs: </w:t>
-      </w:r>
-    </w:p>
-    <w:p>
-      <w:pPr>
-        <w:numPr>
-          <w:ilvl w:val="0"/>
-          <w:numId w:val="6"/>
         </w:numPr>
         <w:spacing w:line="360" w:lineRule="auto"/>
         <w:ind w:left="1440" w:hanging="360"/>
@@ -2128,12 +2128,12 @@
             <wp:extent cx="7372350" cy="6897053"/>
             <wp:effectExtent b="0" l="0" r="0" t="0"/>
             <wp:wrapNone/>
-            <wp:docPr id="2" name="image1.png"/>
+            <wp:docPr id="3" name="image8.png"/>
             <a:graphic>
               <a:graphicData uri="http://schemas.openxmlformats.org/drawingml/2006/picture">
                 <pic:pic>
                   <pic:nvPicPr>
-                    <pic:cNvPr id="0" name="image1.png"/>
+                    <pic:cNvPr id="0" name="image8.png"/>
                     <pic:cNvPicPr preferRelativeResize="0"/>
                   </pic:nvPicPr>
                   <pic:blipFill>
@@ -2197,23 +2197,465 @@
           <w:szCs w:val="30"/>
           <w:rtl w:val="0"/>
         </w:rPr>
-        <w:t xml:space="preserve">Documentación | Día 4: 17/04/2024 |</w:t>
+        <w:t xml:space="preserve">Documentación | Día 4: 22/04/2024 |</w:t>
+      </w:r>
+    </w:p>
+    <w:p>
+      <w:pPr>
+        <w:spacing w:line="360" w:lineRule="auto"/>
+        <w:rPr>
+          <w:rFonts w:ascii="Lora" w:cs="Lora" w:eastAsia="Lora" w:hAnsi="Lora"/>
+          <w:sz w:val="24"/>
+          <w:szCs w:val="24"/>
+        </w:rPr>
+      </w:pPr>
+      <w:r>
+        <w:rPr>
+          <w:rFonts w:ascii="Lora" w:cs="Lora" w:eastAsia="Lora" w:hAnsi="Lora"/>
+          <w:sz w:val="24"/>
+          <w:szCs w:val="24"/>
+          <w:rtl w:val="0"/>
+        </w:rPr>
+        <w:t xml:space="preserve">Ha pasado casi una semana desde la última entrada a este diario de desarrollo. Nos hemos estado informando sobre cómo utilizar Swing (todas las funcionalidades, botones, campo de texto, “labels”...).</w:t>
+      </w:r>
+    </w:p>
+    <w:p>
+      <w:pPr>
+        <w:spacing w:line="360" w:lineRule="auto"/>
+        <w:rPr>
+          <w:rFonts w:ascii="Lora" w:cs="Lora" w:eastAsia="Lora" w:hAnsi="Lora"/>
+          <w:sz w:val="24"/>
+          <w:szCs w:val="24"/>
+        </w:rPr>
+      </w:pPr>
+      <w:r>
+        <w:rPr>
+          <w:rtl w:val="0"/>
+        </w:rPr>
+      </w:r>
+    </w:p>
+    <w:p>
+      <w:pPr>
+        <w:spacing w:line="360" w:lineRule="auto"/>
+        <w:rPr>
+          <w:rFonts w:ascii="Lora" w:cs="Lora" w:eastAsia="Lora" w:hAnsi="Lora"/>
+          <w:sz w:val="24"/>
+          <w:szCs w:val="24"/>
+        </w:rPr>
+      </w:pPr>
+      <w:r>
+        <w:rPr>
+          <w:rFonts w:ascii="Lora" w:cs="Lora" w:eastAsia="Lora" w:hAnsi="Lora"/>
+          <w:sz w:val="24"/>
+          <w:szCs w:val="24"/>
+          <w:rtl w:val="0"/>
+        </w:rPr>
+        <w:t xml:space="preserve">Es así cómo hoy, por fin, hemos comenzado con Swing. Después de estar varias horas para enterarnos un poco cómo funcionaban las dimensiones de la ventana, cómo colocar los botones de tal forma que siguiesen un orden (y que no se moviese absolutamente todo al hacer el reescalado), etc… hemos conseguido diseñar el menú de login, que está compuesto por:</w:t>
+      </w:r>
+    </w:p>
+    <w:p>
+      <w:pPr>
+        <w:numPr>
+          <w:ilvl w:val="0"/>
+          <w:numId w:val="3"/>
+        </w:numPr>
+        <w:spacing w:line="360" w:lineRule="auto"/>
+        <w:ind w:left="720" w:hanging="360"/>
+        <w:rPr>
+          <w:rFonts w:ascii="Lora" w:cs="Lora" w:eastAsia="Lora" w:hAnsi="Lora"/>
+          <w:sz w:val="24"/>
+          <w:szCs w:val="24"/>
+          <w:u w:val="none"/>
+        </w:rPr>
+      </w:pPr>
+      <w:r>
+        <w:rPr>
+          <w:rFonts w:ascii="Lora" w:cs="Lora" w:eastAsia="Lora" w:hAnsi="Lora"/>
+          <w:sz w:val="24"/>
+          <w:szCs w:val="24"/>
+          <w:rtl w:val="0"/>
+        </w:rPr>
+        <w:t xml:space="preserve">Un título.</w:t>
+      </w:r>
+    </w:p>
+    <w:p>
+      <w:pPr>
+        <w:numPr>
+          <w:ilvl w:val="0"/>
+          <w:numId w:val="3"/>
+        </w:numPr>
+        <w:spacing w:line="360" w:lineRule="auto"/>
+        <w:ind w:left="720" w:hanging="360"/>
+        <w:rPr>
+          <w:rFonts w:ascii="Lora" w:cs="Lora" w:eastAsia="Lora" w:hAnsi="Lora"/>
+          <w:sz w:val="24"/>
+          <w:szCs w:val="24"/>
+          <w:u w:val="none"/>
+        </w:rPr>
+      </w:pPr>
+      <w:r>
+        <w:rPr>
+          <w:rFonts w:ascii="Lora" w:cs="Lora" w:eastAsia="Lora" w:hAnsi="Lora"/>
+          <w:sz w:val="24"/>
+          <w:szCs w:val="24"/>
+          <w:rtl w:val="0"/>
+        </w:rPr>
+        <w:t xml:space="preserve">Un subtítulo.</w:t>
+      </w:r>
+    </w:p>
+    <w:p>
+      <w:pPr>
+        <w:numPr>
+          <w:ilvl w:val="0"/>
+          <w:numId w:val="3"/>
+        </w:numPr>
+        <w:spacing w:line="360" w:lineRule="auto"/>
+        <w:ind w:left="720" w:hanging="360"/>
+        <w:rPr>
+          <w:rFonts w:ascii="Lora" w:cs="Lora" w:eastAsia="Lora" w:hAnsi="Lora"/>
+          <w:sz w:val="24"/>
+          <w:szCs w:val="24"/>
+          <w:u w:val="none"/>
+        </w:rPr>
+      </w:pPr>
+      <w:r>
+        <w:rPr>
+          <w:rFonts w:ascii="Lora" w:cs="Lora" w:eastAsia="Lora" w:hAnsi="Lora"/>
+          <w:sz w:val="24"/>
+          <w:szCs w:val="24"/>
+          <w:rtl w:val="0"/>
+        </w:rPr>
+        <w:t xml:space="preserve">El logo (hecho por nosotros en Photoshop).</w:t>
+      </w:r>
+    </w:p>
+    <w:p>
+      <w:pPr>
+        <w:numPr>
+          <w:ilvl w:val="0"/>
+          <w:numId w:val="3"/>
+        </w:numPr>
+        <w:spacing w:line="360" w:lineRule="auto"/>
+        <w:ind w:left="720" w:hanging="360"/>
+        <w:rPr>
+          <w:rFonts w:ascii="Lora" w:cs="Lora" w:eastAsia="Lora" w:hAnsi="Lora"/>
+          <w:sz w:val="24"/>
+          <w:szCs w:val="24"/>
+          <w:u w:val="none"/>
+        </w:rPr>
+      </w:pPr>
+      <w:r>
+        <w:rPr>
+          <w:rFonts w:ascii="Lora" w:cs="Lora" w:eastAsia="Lora" w:hAnsi="Lora"/>
+          <w:sz w:val="24"/>
+          <w:szCs w:val="24"/>
+          <w:rtl w:val="0"/>
+        </w:rPr>
+        <w:t xml:space="preserve">Distintos campos de texto y sus etiquetas correspondientes (Usuario y Contraseña).</w:t>
+      </w:r>
+    </w:p>
+    <w:p>
+      <w:pPr>
+        <w:numPr>
+          <w:ilvl w:val="0"/>
+          <w:numId w:val="3"/>
+        </w:numPr>
+        <w:spacing w:line="360" w:lineRule="auto"/>
+        <w:ind w:left="720" w:hanging="360"/>
+        <w:rPr>
+          <w:rFonts w:ascii="Lora" w:cs="Lora" w:eastAsia="Lora" w:hAnsi="Lora"/>
+          <w:sz w:val="24"/>
+          <w:szCs w:val="24"/>
+          <w:u w:val="none"/>
+        </w:rPr>
+      </w:pPr>
+      <w:r>
+        <w:rPr>
+          <w:rFonts w:ascii="Lora" w:cs="Lora" w:eastAsia="Lora" w:hAnsi="Lora"/>
+          <w:sz w:val="24"/>
+          <w:szCs w:val="24"/>
+          <w:rtl w:val="0"/>
+        </w:rPr>
+        <w:t xml:space="preserve">Un botón de “Acceso”</w:t>
+      </w:r>
+    </w:p>
+    <w:p>
+      <w:pPr>
+        <w:numPr>
+          <w:ilvl w:val="0"/>
+          <w:numId w:val="3"/>
+        </w:numPr>
+        <w:spacing w:line="360" w:lineRule="auto"/>
+        <w:ind w:left="720" w:hanging="360"/>
+        <w:rPr>
+          <w:rFonts w:ascii="Lora" w:cs="Lora" w:eastAsia="Lora" w:hAnsi="Lora"/>
+          <w:sz w:val="24"/>
+          <w:szCs w:val="24"/>
+          <w:u w:val="none"/>
+        </w:rPr>
+      </w:pPr>
+      <w:r>
+        <w:rPr>
+          <w:rFonts w:ascii="Lora" w:cs="Lora" w:eastAsia="Lora" w:hAnsi="Lora"/>
+          <w:sz w:val="24"/>
+          <w:szCs w:val="24"/>
+          <w:rtl w:val="0"/>
+        </w:rPr>
+        <w:t xml:space="preserve">Una etiqueta de error (que se mostrará solo cuando haya algún error, ya que ahora mismo en el constructor está oculto: errorLabel.setVisible(false);)</w:t>
+      </w:r>
+    </w:p>
+    <w:p>
+      <w:pPr>
+        <w:numPr>
+          <w:ilvl w:val="0"/>
+          <w:numId w:val="3"/>
+        </w:numPr>
+        <w:spacing w:line="360" w:lineRule="auto"/>
+        <w:ind w:left="720" w:hanging="360"/>
+        <w:rPr>
+          <w:rFonts w:ascii="Lora" w:cs="Lora" w:eastAsia="Lora" w:hAnsi="Lora"/>
+          <w:sz w:val="24"/>
+          <w:szCs w:val="24"/>
+          <w:u w:val="none"/>
+        </w:rPr>
+      </w:pPr>
+      <w:r>
+        <w:rPr>
+          <w:rFonts w:ascii="Lora" w:cs="Lora" w:eastAsia="Lora" w:hAnsi="Lora"/>
+          <w:sz w:val="24"/>
+          <w:szCs w:val="24"/>
+          <w:rtl w:val="0"/>
+        </w:rPr>
+        <w:t xml:space="preserve">Una etiqueta que dice: “¿No tienes una cuenta?”, para poder registrarse.</w:t>
+      </w:r>
+    </w:p>
+    <w:p>
+      <w:pPr>
+        <w:numPr>
+          <w:ilvl w:val="0"/>
+          <w:numId w:val="3"/>
+        </w:numPr>
+        <w:spacing w:line="360" w:lineRule="auto"/>
+        <w:ind w:left="720" w:hanging="360"/>
+        <w:rPr>
+          <w:rFonts w:ascii="Lora" w:cs="Lora" w:eastAsia="Lora" w:hAnsi="Lora"/>
+          <w:sz w:val="24"/>
+          <w:szCs w:val="24"/>
+          <w:u w:val="none"/>
+        </w:rPr>
+      </w:pPr>
+      <w:r>
+        <w:rPr>
+          <w:rFonts w:ascii="Lora" w:cs="Lora" w:eastAsia="Lora" w:hAnsi="Lora"/>
+          <w:sz w:val="24"/>
+          <w:szCs w:val="24"/>
+          <w:rtl w:val="0"/>
+        </w:rPr>
+        <w:t xml:space="preserve">Una política de privacidad (para que parezca lo más real posible a una app de verdad).</w:t>
+      </w:r>
+    </w:p>
+    <w:p>
+      <w:pPr>
+        <w:spacing w:line="360" w:lineRule="auto"/>
+        <w:ind w:left="0" w:firstLine="0"/>
+        <w:rPr>
+          <w:rFonts w:ascii="Lora" w:cs="Lora" w:eastAsia="Lora" w:hAnsi="Lora"/>
+          <w:sz w:val="24"/>
+          <w:szCs w:val="24"/>
+        </w:rPr>
+      </w:pPr>
+      <w:r>
+        <w:rPr>
+          <w:rtl w:val="0"/>
+        </w:rPr>
+      </w:r>
+    </w:p>
+    <w:p>
+      <w:pPr>
+        <w:spacing w:line="360" w:lineRule="auto"/>
+        <w:ind w:left="0" w:firstLine="0"/>
+        <w:rPr>
+          <w:rFonts w:ascii="Lora" w:cs="Lora" w:eastAsia="Lora" w:hAnsi="Lora"/>
+          <w:sz w:val="24"/>
+          <w:szCs w:val="24"/>
+        </w:rPr>
+      </w:pPr>
+      <w:r>
+        <w:rPr>
+          <w:rFonts w:ascii="Lora" w:cs="Lora" w:eastAsia="Lora" w:hAnsi="Lora"/>
+          <w:sz w:val="24"/>
+          <w:szCs w:val="24"/>
+          <w:rtl w:val="0"/>
+        </w:rPr>
+        <w:t xml:space="preserve">Además, hemos creado las vistas “Privacy Policy” y “Register”. Desde “Login” podemos acceder a ellas, ya está implementado.</w:t>
+      </w:r>
+    </w:p>
+    <w:p>
+      <w:pPr>
+        <w:spacing w:line="360" w:lineRule="auto"/>
+        <w:ind w:left="0" w:firstLine="0"/>
+        <w:rPr>
+          <w:rFonts w:ascii="Lora" w:cs="Lora" w:eastAsia="Lora" w:hAnsi="Lora"/>
+          <w:sz w:val="24"/>
+          <w:szCs w:val="24"/>
+        </w:rPr>
+      </w:pPr>
+      <w:r>
+        <w:rPr>
+          <w:rFonts w:ascii="Lora" w:cs="Lora" w:eastAsia="Lora" w:hAnsi="Lora"/>
+          <w:sz w:val="24"/>
+          <w:szCs w:val="24"/>
+          <w:rtl w:val="0"/>
+        </w:rPr>
+        <w:t xml:space="preserve">En la vista “Privacy Policy”, ya se puede ver la política de privacidad, una etiqueta en la parte superior (nombre de la ventana) y un botón en la parte inferior (para volver a “Login”).</w:t>
+      </w:r>
+    </w:p>
+    <w:p>
+      <w:pPr>
+        <w:spacing w:line="360" w:lineRule="auto"/>
+        <w:ind w:left="0" w:firstLine="0"/>
+        <w:rPr>
+          <w:rFonts w:ascii="Lora" w:cs="Lora" w:eastAsia="Lora" w:hAnsi="Lora"/>
+          <w:sz w:val="24"/>
+          <w:szCs w:val="24"/>
+        </w:rPr>
+      </w:pPr>
+      <w:r>
+        <w:rPr>
+          <w:rtl w:val="0"/>
+        </w:rPr>
+      </w:r>
+    </w:p>
+    <w:p>
+      <w:pPr>
+        <w:spacing w:line="360" w:lineRule="auto"/>
+        <w:ind w:left="0" w:firstLine="0"/>
+        <w:rPr>
+          <w:rFonts w:ascii="Lora" w:cs="Lora" w:eastAsia="Lora" w:hAnsi="Lora"/>
+          <w:sz w:val="24"/>
+          <w:szCs w:val="24"/>
+        </w:rPr>
+      </w:pPr>
+      <w:r>
+        <w:rPr>
+          <w:rFonts w:ascii="Lora" w:cs="Lora" w:eastAsia="Lora" w:hAnsi="Lora"/>
+          <w:sz w:val="24"/>
+          <w:szCs w:val="24"/>
+          <w:rtl w:val="0"/>
+        </w:rPr>
+        <w:t xml:space="preserve">Algo que añadir, es que hemos implementado que en los campos del usuario y contraseña en “Login”, ponga un mensaje. Si hacemos click en ellas el mensaje se elimina para que puedas meter tu usuario/contraseña.</w:t>
+      </w:r>
+    </w:p>
+    <w:p>
+      <w:pPr>
+        <w:spacing w:line="360" w:lineRule="auto"/>
+        <w:rPr>
+          <w:rFonts w:ascii="Lora" w:cs="Lora" w:eastAsia="Lora" w:hAnsi="Lora"/>
+          <w:sz w:val="24"/>
+          <w:szCs w:val="24"/>
+        </w:rPr>
+      </w:pPr>
+      <w:r>
+        <w:rPr>
+          <w:rtl w:val="0"/>
+        </w:rPr>
+      </w:r>
+    </w:p>
+    <w:p>
+      <w:pPr>
+        <w:spacing w:line="360" w:lineRule="auto"/>
+        <w:rPr>
+          <w:rFonts w:ascii="Lora" w:cs="Lora" w:eastAsia="Lora" w:hAnsi="Lora"/>
+          <w:sz w:val="30"/>
+          <w:szCs w:val="30"/>
+        </w:rPr>
+      </w:pPr>
+      <w:r>
+        <w:br w:type="page"/>
+      </w:r>
+      <w:r>
+        <w:rPr>
+          <w:rtl w:val="0"/>
+        </w:rPr>
       </w:r>
     </w:p>
     <w:p>
       <w:pPr>
         <w:spacing w:line="360" w:lineRule="auto"/>
         <w:jc w:val="center"/>
+        <w:rPr>
+          <w:rFonts w:ascii="Lora" w:cs="Lora" w:eastAsia="Lora" w:hAnsi="Lora"/>
+          <w:sz w:val="24"/>
+          <w:szCs w:val="24"/>
+        </w:rPr>
+      </w:pPr>
+      <w:r>
         <w:rPr>
           <w:rFonts w:ascii="Lora" w:cs="Lora" w:eastAsia="Lora" w:hAnsi="Lora"/>
           <w:b w:val="1"/>
           <w:sz w:val="30"/>
           <w:szCs w:val="30"/>
-        </w:rPr>
-      </w:pPr>
-      <w:r>
-        <w:br w:type="page"/>
-      </w:r>
+          <w:rtl w:val="0"/>
+        </w:rPr>
+        <w:t xml:space="preserve">Imágenes | Día 4: 17/04/2024 |</w:t>
+      </w:r>
+      <w:r>
+        <w:rPr>
+          <w:rtl w:val="0"/>
+        </w:rPr>
+      </w:r>
+      <w:r>
+        <w:drawing>
+          <wp:anchor allowOverlap="1" behindDoc="0" distB="114300" distT="114300" distL="114300" distR="114300" hidden="0" layoutInCell="1" locked="0" relativeHeight="0" simplePos="0">
+            <wp:simplePos x="0" y="0"/>
+            <wp:positionH relativeFrom="column">
+              <wp:posOffset>-568161</wp:posOffset>
+            </wp:positionH>
+            <wp:positionV relativeFrom="paragraph">
+              <wp:posOffset>390525</wp:posOffset>
+            </wp:positionV>
+            <wp:extent cx="6863940" cy="3477578"/>
+            <wp:effectExtent b="0" l="0" r="0" t="0"/>
+            <wp:wrapNone/>
+            <wp:docPr id="6" name="image4.png"/>
+            <a:graphic>
+              <a:graphicData uri="http://schemas.openxmlformats.org/drawingml/2006/picture">
+                <pic:pic>
+                  <pic:nvPicPr>
+                    <pic:cNvPr id="0" name="image4.png"/>
+                    <pic:cNvPicPr preferRelativeResize="0"/>
+                  </pic:nvPicPr>
+                  <pic:blipFill>
+                    <a:blip r:embed="rId12"/>
+                    <a:srcRect b="0" l="0" r="0" t="0"/>
+                    <a:stretch>
+                      <a:fillRect/>
+                    </a:stretch>
+                  </pic:blipFill>
+                  <pic:spPr>
+                    <a:xfrm>
+                      <a:off x="0" y="0"/>
+                      <a:ext cx="6863940" cy="3477578"/>
+                    </a:xfrm>
+                    <a:prstGeom prst="rect"/>
+                    <a:ln/>
+                  </pic:spPr>
+                </pic:pic>
+              </a:graphicData>
+            </a:graphic>
+          </wp:anchor>
+        </w:drawing>
+      </w:r>
+    </w:p>
+    <w:p>
+      <w:pPr>
+        <w:spacing w:line="360" w:lineRule="auto"/>
+        <w:jc w:val="left"/>
+        <w:rPr>
+          <w:rFonts w:ascii="Lora" w:cs="Lora" w:eastAsia="Lora" w:hAnsi="Lora"/>
+          <w:sz w:val="24"/>
+          <w:szCs w:val="24"/>
+        </w:rPr>
+      </w:pPr>
       <w:r>
         <w:rPr>
           <w:rtl w:val="0"/>
@@ -2224,36 +2666,11 @@
       <w:pPr>
         <w:spacing w:line="360" w:lineRule="auto"/>
         <w:jc w:val="center"/>
-        <w:rPr>
-          <w:rFonts w:ascii="Lora" w:cs="Lora" w:eastAsia="Lora" w:hAnsi="Lora"/>
-          <w:sz w:val="24"/>
-          <w:szCs w:val="24"/>
-        </w:rPr>
-      </w:pPr>
-      <w:r>
         <w:rPr>
           <w:rFonts w:ascii="Lora" w:cs="Lora" w:eastAsia="Lora" w:hAnsi="Lora"/>
           <w:b w:val="1"/>
           <w:sz w:val="30"/>
           <w:szCs w:val="30"/>
-          <w:rtl w:val="0"/>
-        </w:rPr>
-        <w:t xml:space="preserve">Imágenes | Día 4: 17/04/2024 |</w:t>
-      </w:r>
-      <w:r>
-        <w:rPr>
-          <w:rtl w:val="0"/>
-        </w:rPr>
-      </w:r>
-    </w:p>
-    <w:p>
-      <w:pPr>
-        <w:spacing w:line="360" w:lineRule="auto"/>
-        <w:jc w:val="left"/>
-        <w:rPr>
-          <w:rFonts w:ascii="Lora" w:cs="Lora" w:eastAsia="Lora" w:hAnsi="Lora"/>
-          <w:sz w:val="24"/>
-          <w:szCs w:val="24"/>
         </w:rPr>
       </w:pPr>
       <w:r>
@@ -2263,6 +2680,90 @@
         <w:rPr>
           <w:rtl w:val="0"/>
         </w:rPr>
+      </w:r>
+      <w:r>
+        <w:drawing>
+          <wp:anchor allowOverlap="1" behindDoc="0" distB="114300" distT="114300" distL="114300" distR="114300" hidden="0" layoutInCell="1" locked="0" relativeHeight="0" simplePos="0">
+            <wp:simplePos x="0" y="0"/>
+            <wp:positionH relativeFrom="column">
+              <wp:posOffset>2657475</wp:posOffset>
+            </wp:positionH>
+            <wp:positionV relativeFrom="paragraph">
+              <wp:posOffset>3971925</wp:posOffset>
+            </wp:positionV>
+            <wp:extent cx="3810000" cy="4266057"/>
+            <wp:effectExtent b="0" l="0" r="0" t="0"/>
+            <wp:wrapNone/>
+            <wp:docPr id="2" name="image6.png"/>
+            <a:graphic>
+              <a:graphicData uri="http://schemas.openxmlformats.org/drawingml/2006/picture">
+                <pic:pic>
+                  <pic:nvPicPr>
+                    <pic:cNvPr id="0" name="image6.png"/>
+                    <pic:cNvPicPr preferRelativeResize="0"/>
+                  </pic:nvPicPr>
+                  <pic:blipFill>
+                    <a:blip r:embed="rId13"/>
+                    <a:srcRect b="15626" l="9078" r="27076" t="0"/>
+                    <a:stretch>
+                      <a:fillRect/>
+                    </a:stretch>
+                  </pic:blipFill>
+                  <pic:spPr>
+                    <a:xfrm>
+                      <a:off x="0" y="0"/>
+                      <a:ext cx="3810000" cy="4266057"/>
+                    </a:xfrm>
+                    <a:prstGeom prst="rect"/>
+                    <a:ln/>
+                  </pic:spPr>
+                </pic:pic>
+              </a:graphicData>
+            </a:graphic>
+          </wp:anchor>
+        </w:drawing>
+      </w:r>
+      <w:r>
+        <w:drawing>
+          <wp:anchor allowOverlap="1" behindDoc="0" distB="114300" distT="114300" distL="114300" distR="114300" hidden="0" layoutInCell="1" locked="0" relativeHeight="0" simplePos="0">
+            <wp:simplePos x="0" y="0"/>
+            <wp:positionH relativeFrom="column">
+              <wp:posOffset>-647699</wp:posOffset>
+            </wp:positionH>
+            <wp:positionV relativeFrom="paragraph">
+              <wp:posOffset>3967163</wp:posOffset>
+            </wp:positionV>
+            <wp:extent cx="3122276" cy="4223194"/>
+            <wp:effectExtent b="0" l="0" r="0" t="0"/>
+            <wp:wrapNone/>
+            <wp:docPr id="9" name="image1.png"/>
+            <a:graphic>
+              <a:graphicData uri="http://schemas.openxmlformats.org/drawingml/2006/picture">
+                <pic:pic>
+                  <pic:nvPicPr>
+                    <pic:cNvPr id="0" name="image1.png"/>
+                    <pic:cNvPicPr preferRelativeResize="0"/>
+                  </pic:nvPicPr>
+                  <pic:blipFill>
+                    <a:blip r:embed="rId14"/>
+                    <a:srcRect b="20408" l="21702" r="20764" t="0"/>
+                    <a:stretch>
+                      <a:fillRect/>
+                    </a:stretch>
+                  </pic:blipFill>
+                  <pic:spPr>
+                    <a:xfrm>
+                      <a:off x="0" y="0"/>
+                      <a:ext cx="3122276" cy="4223194"/>
+                    </a:xfrm>
+                    <a:prstGeom prst="rect"/>
+                    <a:ln/>
+                  </pic:spPr>
+                </pic:pic>
+              </a:graphicData>
+            </a:graphic>
+          </wp:anchor>
+        </w:drawing>
       </w:r>
     </w:p>
     <w:p>
@@ -2282,25 +2783,131 @@
           <w:b w:val="1"/>
           <w:sz w:val="30"/>
           <w:szCs w:val="30"/>
-          <w:rtl w:val="0"/>
-        </w:rPr>
-        <w:t xml:space="preserve">Documentación | Día 4: 17/04/2024 |</w:t>
-      </w:r>
-    </w:p>
-    <w:p>
-      <w:pPr>
-        <w:spacing w:line="360" w:lineRule="auto"/>
-        <w:jc w:val="left"/>
-        <w:rPr>
-          <w:rFonts w:ascii="Lora" w:cs="Lora" w:eastAsia="Lora" w:hAnsi="Lora"/>
-          <w:sz w:val="24"/>
-          <w:szCs w:val="24"/>
-        </w:rPr>
-      </w:pPr>
-      <w:r>
-        <w:rPr>
-          <w:rtl w:val="0"/>
-        </w:rPr>
+        </w:rPr>
+        <w:drawing>
+          <wp:inline distB="114300" distT="114300" distL="114300" distR="114300">
+            <wp:extent cx="5731200" cy="3073400"/>
+            <wp:effectExtent b="0" l="0" r="0" t="0"/>
+            <wp:docPr id="4" name="image5.png"/>
+            <a:graphic>
+              <a:graphicData uri="http://schemas.openxmlformats.org/drawingml/2006/picture">
+                <pic:pic>
+                  <pic:nvPicPr>
+                    <pic:cNvPr id="0" name="image5.png"/>
+                    <pic:cNvPicPr preferRelativeResize="0"/>
+                  </pic:nvPicPr>
+                  <pic:blipFill>
+                    <a:blip r:embed="rId15"/>
+                    <a:srcRect b="0" l="0" r="0" t="0"/>
+                    <a:stretch>
+                      <a:fillRect/>
+                    </a:stretch>
+                  </pic:blipFill>
+                  <pic:spPr>
+                    <a:xfrm>
+                      <a:off x="0" y="0"/>
+                      <a:ext cx="5731200" cy="3073400"/>
+                    </a:xfrm>
+                    <a:prstGeom prst="rect"/>
+                    <a:ln/>
+                  </pic:spPr>
+                </pic:pic>
+              </a:graphicData>
+            </a:graphic>
+          </wp:inline>
+        </w:drawing>
+      </w:r>
+      <w:r>
+        <w:br w:type="page"/>
+      </w:r>
+      <w:r>
+        <w:rPr>
+          <w:rtl w:val="0"/>
+        </w:rPr>
+      </w:r>
+      <w:r>
+        <w:drawing>
+          <wp:anchor allowOverlap="1" behindDoc="0" distB="114300" distT="114300" distL="114300" distR="114300" hidden="0" layoutInCell="1" locked="0" relativeHeight="0" simplePos="0">
+            <wp:simplePos x="0" y="0"/>
+            <wp:positionH relativeFrom="column">
+              <wp:posOffset>3826200</wp:posOffset>
+            </wp:positionH>
+            <wp:positionV relativeFrom="paragraph">
+              <wp:posOffset>4752975</wp:posOffset>
+            </wp:positionV>
+            <wp:extent cx="1905000" cy="1905000"/>
+            <wp:effectExtent b="0" l="0" r="0" t="0"/>
+            <wp:wrapNone/>
+            <wp:docPr id="7" name="image2.png"/>
+            <a:graphic>
+              <a:graphicData uri="http://schemas.openxmlformats.org/drawingml/2006/picture">
+                <pic:pic>
+                  <pic:nvPicPr>
+                    <pic:cNvPr id="0" name="image2.png"/>
+                    <pic:cNvPicPr preferRelativeResize="0"/>
+                  </pic:nvPicPr>
+                  <pic:blipFill>
+                    <a:blip r:embed="rId16"/>
+                    <a:srcRect b="0" l="0" r="0" t="0"/>
+                    <a:stretch>
+                      <a:fillRect/>
+                    </a:stretch>
+                  </pic:blipFill>
+                  <pic:spPr>
+                    <a:xfrm>
+                      <a:off x="0" y="0"/>
+                      <a:ext cx="1905000" cy="1905000"/>
+                    </a:xfrm>
+                    <a:prstGeom prst="rect"/>
+                    <a:ln/>
+                  </pic:spPr>
+                </pic:pic>
+              </a:graphicData>
+            </a:graphic>
+          </wp:anchor>
+        </w:drawing>
+      </w:r>
+      <w:r>
+        <w:drawing>
+          <wp:anchor allowOverlap="1" behindDoc="0" distB="114300" distT="114300" distL="114300" distR="114300" hidden="0" layoutInCell="1" locked="0" relativeHeight="0" simplePos="0">
+            <wp:simplePos x="0" y="0"/>
+            <wp:positionH relativeFrom="column">
+              <wp:posOffset>-676274</wp:posOffset>
+            </wp:positionH>
+            <wp:positionV relativeFrom="paragraph">
+              <wp:posOffset>3800475</wp:posOffset>
+            </wp:positionV>
+            <wp:extent cx="3810000" cy="3810000"/>
+            <wp:effectExtent b="0" l="0" r="0" t="0"/>
+            <wp:wrapNone/>
+            <wp:docPr id="8" name="image3.png"/>
+            <a:graphic>
+              <a:graphicData uri="http://schemas.openxmlformats.org/drawingml/2006/picture">
+                <pic:pic>
+                  <pic:nvPicPr>
+                    <pic:cNvPr id="0" name="image3.png"/>
+                    <pic:cNvPicPr preferRelativeResize="0"/>
+                  </pic:nvPicPr>
+                  <pic:blipFill>
+                    <a:blip r:embed="rId17"/>
+                    <a:srcRect b="0" l="0" r="0" t="0"/>
+                    <a:stretch>
+                      <a:fillRect/>
+                    </a:stretch>
+                  </pic:blipFill>
+                  <pic:spPr>
+                    <a:xfrm>
+                      <a:off x="0" y="0"/>
+                      <a:ext cx="3810000" cy="3810000"/>
+                    </a:xfrm>
+                    <a:prstGeom prst="rect"/>
+                    <a:ln/>
+                  </pic:spPr>
+                </pic:pic>
+              </a:graphicData>
+            </a:graphic>
+          </wp:anchor>
+        </w:drawing>
       </w:r>
     </w:p>
     <w:p>
@@ -2315,25 +2922,6 @@
         </w:rPr>
       </w:pPr>
       <w:r>
-        <w:br w:type="page"/>
-      </w:r>
-      <w:r>
-        <w:rPr>
-          <w:rtl w:val="0"/>
-        </w:rPr>
-      </w:r>
-    </w:p>
-    <w:p>
-      <w:pPr>
-        <w:spacing w:line="360" w:lineRule="auto"/>
-        <w:jc w:val="center"/>
-        <w:rPr>
-          <w:rFonts w:ascii="Lora" w:cs="Lora" w:eastAsia="Lora" w:hAnsi="Lora"/>
-          <w:sz w:val="24"/>
-          <w:szCs w:val="24"/>
-        </w:rPr>
-      </w:pPr>
-      <w:r>
         <w:rPr>
           <w:rFonts w:ascii="Lora" w:cs="Lora" w:eastAsia="Lora" w:hAnsi="Lora"/>
           <w:b w:val="1"/>
@@ -2341,8 +2929,19 @@
           <w:szCs w:val="30"/>
           <w:rtl w:val="0"/>
         </w:rPr>
-        <w:t xml:space="preserve">Imágenes | Día 4: 17/04/2024 |</w:t>
-      </w:r>
+        <w:t xml:space="preserve">Documentación | Día 4: 17/04/2024 |</w:t>
+      </w:r>
+    </w:p>
+    <w:p>
+      <w:pPr>
+        <w:spacing w:line="360" w:lineRule="auto"/>
+        <w:jc w:val="left"/>
+        <w:rPr>
+          <w:rFonts w:ascii="Lora" w:cs="Lora" w:eastAsia="Lora" w:hAnsi="Lora"/>
+          <w:sz w:val="24"/>
+          <w:szCs w:val="24"/>
+        </w:rPr>
+      </w:pPr>
       <w:r>
         <w:rPr>
           <w:rtl w:val="0"/>
@@ -2365,41 +2964,30 @@
       </w:r>
       <w:r>
         <w:rPr>
+          <w:rtl w:val="0"/>
+        </w:rPr>
+      </w:r>
+    </w:p>
+    <w:p>
+      <w:pPr>
+        <w:spacing w:line="360" w:lineRule="auto"/>
+        <w:jc w:val="center"/>
+        <w:rPr>
+          <w:rFonts w:ascii="Lora" w:cs="Lora" w:eastAsia="Lora" w:hAnsi="Lora"/>
+          <w:sz w:val="24"/>
+          <w:szCs w:val="24"/>
+        </w:rPr>
+      </w:pPr>
+      <w:r>
+        <w:rPr>
           <w:rFonts w:ascii="Lora" w:cs="Lora" w:eastAsia="Lora" w:hAnsi="Lora"/>
           <w:b w:val="1"/>
           <w:sz w:val="30"/>
           <w:szCs w:val="30"/>
           <w:rtl w:val="0"/>
         </w:rPr>
-        <w:t xml:space="preserve">Documentación | Día 5: 18/04/2024 |</w:t>
-      </w:r>
-    </w:p>
-    <w:p>
-      <w:pPr>
-        <w:spacing w:line="360" w:lineRule="auto"/>
-        <w:jc w:val="left"/>
-        <w:rPr>
-          <w:rFonts w:ascii="Lora" w:cs="Lora" w:eastAsia="Lora" w:hAnsi="Lora"/>
-          <w:sz w:val="24"/>
-          <w:szCs w:val="24"/>
-        </w:rPr>
-      </w:pPr>
-      <w:r>
-        <w:rPr>
-          <w:rtl w:val="0"/>
-        </w:rPr>
-      </w:r>
-    </w:p>
-    <w:p>
-      <w:pPr>
-        <w:spacing w:line="360" w:lineRule="auto"/>
-        <w:jc w:val="left"/>
-        <w:rPr>
-          <w:rFonts w:ascii="Lora" w:cs="Lora" w:eastAsia="Lora" w:hAnsi="Lora"/>
-          <w:sz w:val="24"/>
-          <w:szCs w:val="24"/>
-        </w:rPr>
-      </w:pPr>
+        <w:t xml:space="preserve">Imágenes | Día 4: 17/04/2024 |</w:t>
+      </w:r>
       <w:r>
         <w:rPr>
           <w:rtl w:val="0"/>
@@ -2422,30 +3010,41 @@
       </w:r>
       <w:r>
         <w:rPr>
-          <w:rtl w:val="0"/>
-        </w:rPr>
-      </w:r>
-    </w:p>
-    <w:p>
-      <w:pPr>
-        <w:spacing w:line="360" w:lineRule="auto"/>
-        <w:jc w:val="center"/>
-        <w:rPr>
-          <w:rFonts w:ascii="Lora" w:cs="Lora" w:eastAsia="Lora" w:hAnsi="Lora"/>
-          <w:sz w:val="24"/>
-          <w:szCs w:val="24"/>
-        </w:rPr>
-      </w:pPr>
-      <w:r>
-        <w:rPr>
           <w:rFonts w:ascii="Lora" w:cs="Lora" w:eastAsia="Lora" w:hAnsi="Lora"/>
           <w:b w:val="1"/>
           <w:sz w:val="30"/>
           <w:szCs w:val="30"/>
           <w:rtl w:val="0"/>
         </w:rPr>
-        <w:t xml:space="preserve">Imágenes | Día 5: 18/04/2024 |</w:t>
-      </w:r>
+        <w:t xml:space="preserve">Documentación | Día 5: 18/04/2024 |</w:t>
+      </w:r>
+    </w:p>
+    <w:p>
+      <w:pPr>
+        <w:spacing w:line="360" w:lineRule="auto"/>
+        <w:jc w:val="left"/>
+        <w:rPr>
+          <w:rFonts w:ascii="Lora" w:cs="Lora" w:eastAsia="Lora" w:hAnsi="Lora"/>
+          <w:sz w:val="24"/>
+          <w:szCs w:val="24"/>
+        </w:rPr>
+      </w:pPr>
+      <w:r>
+        <w:rPr>
+          <w:rtl w:val="0"/>
+        </w:rPr>
+      </w:r>
+    </w:p>
+    <w:p>
+      <w:pPr>
+        <w:spacing w:line="360" w:lineRule="auto"/>
+        <w:jc w:val="left"/>
+        <w:rPr>
+          <w:rFonts w:ascii="Lora" w:cs="Lora" w:eastAsia="Lora" w:hAnsi="Lora"/>
+          <w:sz w:val="24"/>
+          <w:szCs w:val="24"/>
+        </w:rPr>
+      </w:pPr>
       <w:r>
         <w:rPr>
           <w:rtl w:val="0"/>
@@ -2468,43 +3067,29 @@
       </w:r>
       <w:r>
         <w:rPr>
+          <w:rtl w:val="0"/>
+        </w:rPr>
+      </w:r>
+    </w:p>
+    <w:p>
+      <w:pPr>
+        <w:spacing w:line="360" w:lineRule="auto"/>
+        <w:jc w:val="center"/>
+        <w:rPr>
+          <w:rFonts w:ascii="Lora" w:cs="Lora" w:eastAsia="Lora" w:hAnsi="Lora"/>
+          <w:sz w:val="24"/>
+          <w:szCs w:val="24"/>
+        </w:rPr>
+      </w:pPr>
+      <w:r>
+        <w:rPr>
           <w:rFonts w:ascii="Lora" w:cs="Lora" w:eastAsia="Lora" w:hAnsi="Lora"/>
           <w:b w:val="1"/>
           <w:sz w:val="30"/>
           <w:szCs w:val="30"/>
           <w:rtl w:val="0"/>
         </w:rPr>
-        <w:t xml:space="preserve">Documentación | Día 6: 19/04/2024 |</w:t>
-      </w:r>
-    </w:p>
-    <w:p>
-      <w:pPr>
-        <w:spacing w:line="360" w:lineRule="auto"/>
-        <w:jc w:val="left"/>
-        <w:rPr>
-          <w:rFonts w:ascii="Lora" w:cs="Lora" w:eastAsia="Lora" w:hAnsi="Lora"/>
-          <w:sz w:val="24"/>
-          <w:szCs w:val="24"/>
-        </w:rPr>
-      </w:pPr>
-      <w:r>
-        <w:rPr>
-          <w:rtl w:val="0"/>
-        </w:rPr>
-      </w:r>
-    </w:p>
-    <w:p>
-      <w:pPr>
-        <w:spacing w:line="360" w:lineRule="auto"/>
-        <w:jc w:val="left"/>
-        <w:rPr>
-          <w:rFonts w:ascii="Lora" w:cs="Lora" w:eastAsia="Lora" w:hAnsi="Lora"/>
-          <w:sz w:val="24"/>
-          <w:szCs w:val="24"/>
-        </w:rPr>
-      </w:pPr>
-      <w:r>
-        <w:br w:type="page"/>
+        <w:t xml:space="preserve">Imágenes | Día 5: 18/04/2024 |</w:t>
       </w:r>
       <w:r>
         <w:rPr>
@@ -2516,18 +3101,78 @@
       <w:pPr>
         <w:spacing w:line="360" w:lineRule="auto"/>
         <w:jc w:val="center"/>
-        <w:rPr>
-          <w:rFonts w:ascii="Lora" w:cs="Lora" w:eastAsia="Lora" w:hAnsi="Lora"/>
-          <w:sz w:val="24"/>
-          <w:szCs w:val="24"/>
-        </w:rPr>
-      </w:pPr>
-      <w:r>
         <w:rPr>
           <w:rFonts w:ascii="Lora" w:cs="Lora" w:eastAsia="Lora" w:hAnsi="Lora"/>
           <w:b w:val="1"/>
           <w:sz w:val="30"/>
           <w:szCs w:val="30"/>
+        </w:rPr>
+      </w:pPr>
+      <w:r>
+        <w:br w:type="page"/>
+      </w:r>
+      <w:r>
+        <w:rPr>
+          <w:rFonts w:ascii="Lora" w:cs="Lora" w:eastAsia="Lora" w:hAnsi="Lora"/>
+          <w:b w:val="1"/>
+          <w:sz w:val="30"/>
+          <w:szCs w:val="30"/>
+          <w:rtl w:val="0"/>
+        </w:rPr>
+        <w:t xml:space="preserve">Documentación | Día 6: 19/04/2024 |</w:t>
+      </w:r>
+    </w:p>
+    <w:p>
+      <w:pPr>
+        <w:spacing w:line="360" w:lineRule="auto"/>
+        <w:jc w:val="left"/>
+        <w:rPr>
+          <w:rFonts w:ascii="Lora" w:cs="Lora" w:eastAsia="Lora" w:hAnsi="Lora"/>
+          <w:sz w:val="24"/>
+          <w:szCs w:val="24"/>
+        </w:rPr>
+      </w:pPr>
+      <w:r>
+        <w:rPr>
+          <w:rtl w:val="0"/>
+        </w:rPr>
+      </w:r>
+    </w:p>
+    <w:p>
+      <w:pPr>
+        <w:spacing w:line="360" w:lineRule="auto"/>
+        <w:jc w:val="left"/>
+        <w:rPr>
+          <w:rFonts w:ascii="Lora" w:cs="Lora" w:eastAsia="Lora" w:hAnsi="Lora"/>
+          <w:sz w:val="24"/>
+          <w:szCs w:val="24"/>
+        </w:rPr>
+      </w:pPr>
+      <w:r>
+        <w:br w:type="page"/>
+      </w:r>
+      <w:r>
+        <w:rPr>
+          <w:rtl w:val="0"/>
+        </w:rPr>
+      </w:r>
+    </w:p>
+    <w:p>
+      <w:pPr>
+        <w:spacing w:line="360" w:lineRule="auto"/>
+        <w:jc w:val="center"/>
+        <w:rPr>
+          <w:rFonts w:ascii="Lora" w:cs="Lora" w:eastAsia="Lora" w:hAnsi="Lora"/>
+          <w:sz w:val="24"/>
+          <w:szCs w:val="24"/>
+        </w:rPr>
+      </w:pPr>
+      <w:r>
+        <w:rPr>
+          <w:rFonts w:ascii="Lora" w:cs="Lora" w:eastAsia="Lora" w:hAnsi="Lora"/>
+          <w:b w:val="1"/>
+          <w:sz w:val="30"/>
+          <w:szCs w:val="30"/>
           <w:rtl w:val="0"/>
         </w:rPr>
         <w:t xml:space="preserve">Imágenes | Día 6: 19/04/2024 |</w:t>
@@ -2555,7 +3200,7 @@
       </w:r>
     </w:p>
     <w:sectPr>
-      <w:headerReference r:id="rId12" w:type="default"/>
+      <w:headerReference r:id="rId18" w:type="default"/>
       <w:pgSz w:h="16834" w:w="11909" w:orient="portrait"/>
       <w:pgMar w:bottom="1440" w:top="1440" w:left="1440" w:right="1440" w:header="720" w:footer="720"/>
       <w:pgNumType w:start="1"/>
@@ -2915,7 +3560,7 @@
     <w:lvl w:ilvl="0">
       <w:start w:val="1"/>
       <w:numFmt w:val="bullet"/>
-      <w:lvlText w:val="●"/>
+      <w:lvlText w:val="-"/>
       <w:lvlJc w:val="left"/>
       <w:pPr>
         <w:ind w:left="720" w:hanging="360"/>
@@ -2927,7 +3572,7 @@
     <w:lvl w:ilvl="1">
       <w:start w:val="1"/>
       <w:numFmt w:val="bullet"/>
-      <w:lvlText w:val="○"/>
+      <w:lvlText w:val="-"/>
       <w:lvlJc w:val="left"/>
       <w:pPr>
         <w:ind w:left="1440" w:hanging="360"/>
@@ -2939,7 +3584,7 @@
     <w:lvl w:ilvl="2">
       <w:start w:val="1"/>
       <w:numFmt w:val="bullet"/>
-      <w:lvlText w:val="■"/>
+      <w:lvlText w:val="-"/>
       <w:lvlJc w:val="left"/>
       <w:pPr>
         <w:ind w:left="2160" w:hanging="360"/>
@@ -2951,7 +3596,7 @@
     <w:lvl w:ilvl="3">
       <w:start w:val="1"/>
       <w:numFmt w:val="bullet"/>
-      <w:lvlText w:val="●"/>
+      <w:lvlText w:val="-"/>
       <w:lvlJc w:val="left"/>
       <w:pPr>
         <w:ind w:left="2880" w:hanging="360"/>
@@ -2963,7 +3608,7 @@
     <w:lvl w:ilvl="4">
       <w:start w:val="1"/>
       <w:numFmt w:val="bullet"/>
-      <w:lvlText w:val="○"/>
+      <w:lvlText w:val="-"/>
       <w:lvlJc w:val="left"/>
       <w:pPr>
         <w:ind w:left="3600" w:hanging="360"/>
@@ -2975,7 +3620,7 @@
     <w:lvl w:ilvl="5">
       <w:start w:val="1"/>
       <w:numFmt w:val="bullet"/>
-      <w:lvlText w:val="■"/>
+      <w:lvlText w:val="-"/>
       <w:lvlJc w:val="left"/>
       <w:pPr>
         <w:ind w:left="4320" w:hanging="360"/>
@@ -2987,7 +3632,7 @@
     <w:lvl w:ilvl="6">
       <w:start w:val="1"/>
       <w:numFmt w:val="bullet"/>
-      <w:lvlText w:val="●"/>
+      <w:lvlText w:val="-"/>
       <w:lvlJc w:val="left"/>
       <w:pPr>
         <w:ind w:left="5040" w:hanging="360"/>
@@ -2999,7 +3644,7 @@
     <w:lvl w:ilvl="7">
       <w:start w:val="1"/>
       <w:numFmt w:val="bullet"/>
-      <w:lvlText w:val="○"/>
+      <w:lvlText w:val="-"/>
       <w:lvlJc w:val="left"/>
       <w:pPr>
         <w:ind w:left="5760" w:hanging="360"/>
@@ -3011,7 +3656,7 @@
     <w:lvl w:ilvl="8">
       <w:start w:val="1"/>
       <w:numFmt w:val="bullet"/>
-      <w:lvlText w:val="■"/>
+      <w:lvlText w:val="-"/>
       <w:lvlJc w:val="left"/>
       <w:pPr>
         <w:ind w:left="6480" w:hanging="360"/>
@@ -3025,7 +3670,7 @@
     <w:lvl w:ilvl="0">
       <w:start w:val="1"/>
       <w:numFmt w:val="bullet"/>
-      <w:lvlText w:val="-"/>
+      <w:lvlText w:val="●"/>
       <w:lvlJc w:val="left"/>
       <w:pPr>
         <w:ind w:left="720" w:hanging="360"/>
@@ -3037,7 +3682,7 @@
     <w:lvl w:ilvl="1">
       <w:start w:val="1"/>
       <w:numFmt w:val="bullet"/>
-      <w:lvlText w:val="-"/>
+      <w:lvlText w:val="○"/>
       <w:lvlJc w:val="left"/>
       <w:pPr>
         <w:ind w:left="1440" w:hanging="360"/>
@@ -3049,7 +3694,7 @@
     <w:lvl w:ilvl="2">
       <w:start w:val="1"/>
       <w:numFmt w:val="bullet"/>
-      <w:lvlText w:val="-"/>
+      <w:lvlText w:val="■"/>
       <w:lvlJc w:val="left"/>
       <w:pPr>
         <w:ind w:left="2160" w:hanging="360"/>
@@ -3061,7 +3706,7 @@
     <w:lvl w:ilvl="3">
       <w:start w:val="1"/>
       <w:numFmt w:val="bullet"/>
-      <w:lvlText w:val="-"/>
+      <w:lvlText w:val="●"/>
       <w:lvlJc w:val="left"/>
       <w:pPr>
         <w:ind w:left="2880" w:hanging="360"/>
@@ -3073,7 +3718,7 @@
     <w:lvl w:ilvl="4">
       <w:start w:val="1"/>
       <w:numFmt w:val="bullet"/>
-      <w:lvlText w:val="-"/>
+      <w:lvlText w:val="○"/>
       <w:lvlJc w:val="left"/>
       <w:pPr>
         <w:ind w:left="3600" w:hanging="360"/>
@@ -3085,7 +3730,7 @@
     <w:lvl w:ilvl="5">
       <w:start w:val="1"/>
       <w:numFmt w:val="bullet"/>
-      <w:lvlText w:val="-"/>
+      <w:lvlText w:val="■"/>
       <w:lvlJc w:val="left"/>
       <w:pPr>
         <w:ind w:left="4320" w:hanging="360"/>
@@ -3097,7 +3742,7 @@
     <w:lvl w:ilvl="6">
       <w:start w:val="1"/>
       <w:numFmt w:val="bullet"/>
-      <w:lvlText w:val="-"/>
+      <w:lvlText w:val="●"/>
       <w:lvlJc w:val="left"/>
       <w:pPr>
         <w:ind w:left="5040" w:hanging="360"/>
@@ -3109,7 +3754,7 @@
     <w:lvl w:ilvl="7">
       <w:start w:val="1"/>
       <w:numFmt w:val="bullet"/>
-      <w:lvlText w:val="-"/>
+      <w:lvlText w:val="○"/>
       <w:lvlJc w:val="left"/>
       <w:pPr>
         <w:ind w:left="5760" w:hanging="360"/>
@@ -3121,7 +3766,7 @@
     <w:lvl w:ilvl="8">
       <w:start w:val="1"/>
       <w:numFmt w:val="bullet"/>
-      <w:lvlText w:val="-"/>
+      <w:lvlText w:val="■"/>
       <w:lvlJc w:val="left"/>
       <w:pPr>
         <w:ind w:left="6480" w:hanging="360"/>
@@ -3138,13 +3783,25 @@
       <w:lvlText w:val="-"/>
       <w:lvlJc w:val="left"/>
       <w:pPr>
+        <w:ind w:left="720" w:hanging="360"/>
+      </w:pPr>
+      <w:rPr>
+        <w:u w:val="none"/>
+      </w:rPr>
+    </w:lvl>
+    <w:lvl w:ilvl="1">
+      <w:start w:val="1"/>
+      <w:numFmt w:val="bullet"/>
+      <w:lvlText w:val="-"/>
+      <w:lvlJc w:val="left"/>
+      <w:pPr>
         <w:ind w:left="1440" w:hanging="360"/>
       </w:pPr>
       <w:rPr>
         <w:u w:val="none"/>
       </w:rPr>
     </w:lvl>
-    <w:lvl w:ilvl="1">
+    <w:lvl w:ilvl="2">
       <w:start w:val="1"/>
       <w:numFmt w:val="bullet"/>
       <w:lvlText w:val="-"/>
@@ -3156,7 +3813,7 @@
         <w:u w:val="none"/>
       </w:rPr>
     </w:lvl>
-    <w:lvl w:ilvl="2">
+    <w:lvl w:ilvl="3">
       <w:start w:val="1"/>
       <w:numFmt w:val="bullet"/>
       <w:lvlText w:val="-"/>
@@ -3168,7 +3825,7 @@
         <w:u w:val="none"/>
       </w:rPr>
     </w:lvl>
-    <w:lvl w:ilvl="3">
+    <w:lvl w:ilvl="4">
       <w:start w:val="1"/>
       <w:numFmt w:val="bullet"/>
       <w:lvlText w:val="-"/>
@@ -3180,7 +3837,7 @@
         <w:u w:val="none"/>
       </w:rPr>
     </w:lvl>
-    <w:lvl w:ilvl="4">
+    <w:lvl w:ilvl="5">
       <w:start w:val="1"/>
       <w:numFmt w:val="bullet"/>
       <w:lvlText w:val="-"/>
@@ -3192,7 +3849,7 @@
         <w:u w:val="none"/>
       </w:rPr>
     </w:lvl>
-    <w:lvl w:ilvl="5">
+    <w:lvl w:ilvl="6">
       <w:start w:val="1"/>
       <w:numFmt w:val="bullet"/>
       <w:lvlText w:val="-"/>
@@ -3204,7 +3861,7 @@
         <w:u w:val="none"/>
       </w:rPr>
     </w:lvl>
-    <w:lvl w:ilvl="6">
+    <w:lvl w:ilvl="7">
       <w:start w:val="1"/>
       <w:numFmt w:val="bullet"/>
       <w:lvlText w:val="-"/>
@@ -3216,25 +3873,13 @@
         <w:u w:val="none"/>
       </w:rPr>
     </w:lvl>
-    <w:lvl w:ilvl="7">
+    <w:lvl w:ilvl="8">
       <w:start w:val="1"/>
       <w:numFmt w:val="bullet"/>
       <w:lvlText w:val="-"/>
       <w:lvlJc w:val="left"/>
       <w:pPr>
         <w:ind w:left="6480" w:hanging="360"/>
-      </w:pPr>
-      <w:rPr>
-        <w:u w:val="none"/>
-      </w:rPr>
-    </w:lvl>
-    <w:lvl w:ilvl="8">
-      <w:start w:val="1"/>
-      <w:numFmt w:val="bullet"/>
-      <w:lvlText w:val="-"/>
-      <w:lvlJc w:val="left"/>
-      <w:pPr>
-        <w:ind w:left="7200" w:hanging="360"/>
       </w:pPr>
       <w:rPr>
         <w:u w:val="none"/>
@@ -3242,6 +3887,116 @@
     </w:lvl>
   </w:abstractNum>
   <w:abstractNum w:abstractNumId="7">
+    <w:lvl w:ilvl="0">
+      <w:start w:val="1"/>
+      <w:numFmt w:val="bullet"/>
+      <w:lvlText w:val="-"/>
+      <w:lvlJc w:val="left"/>
+      <w:pPr>
+        <w:ind w:left="1440" w:hanging="360"/>
+      </w:pPr>
+      <w:rPr>
+        <w:u w:val="none"/>
+      </w:rPr>
+    </w:lvl>
+    <w:lvl w:ilvl="1">
+      <w:start w:val="1"/>
+      <w:numFmt w:val="bullet"/>
+      <w:lvlText w:val="-"/>
+      <w:lvlJc w:val="left"/>
+      <w:pPr>
+        <w:ind w:left="2160" w:hanging="360"/>
+      </w:pPr>
+      <w:rPr>
+        <w:u w:val="none"/>
+      </w:rPr>
+    </w:lvl>
+    <w:lvl w:ilvl="2">
+      <w:start w:val="1"/>
+      <w:numFmt w:val="bullet"/>
+      <w:lvlText w:val="-"/>
+      <w:lvlJc w:val="left"/>
+      <w:pPr>
+        <w:ind w:left="2880" w:hanging="360"/>
+      </w:pPr>
+      <w:rPr>
+        <w:u w:val="none"/>
+      </w:rPr>
+    </w:lvl>
+    <w:lvl w:ilvl="3">
+      <w:start w:val="1"/>
+      <w:numFmt w:val="bullet"/>
+      <w:lvlText w:val="-"/>
+      <w:lvlJc w:val="left"/>
+      <w:pPr>
+        <w:ind w:left="3600" w:hanging="360"/>
+      </w:pPr>
+      <w:rPr>
+        <w:u w:val="none"/>
+      </w:rPr>
+    </w:lvl>
+    <w:lvl w:ilvl="4">
+      <w:start w:val="1"/>
+      <w:numFmt w:val="bullet"/>
+      <w:lvlText w:val="-"/>
+      <w:lvlJc w:val="left"/>
+      <w:pPr>
+        <w:ind w:left="4320" w:hanging="360"/>
+      </w:pPr>
+      <w:rPr>
+        <w:u w:val="none"/>
+      </w:rPr>
+    </w:lvl>
+    <w:lvl w:ilvl="5">
+      <w:start w:val="1"/>
+      <w:numFmt w:val="bullet"/>
+      <w:lvlText w:val="-"/>
+      <w:lvlJc w:val="left"/>
+      <w:pPr>
+        <w:ind w:left="5040" w:hanging="360"/>
+      </w:pPr>
+      <w:rPr>
+        <w:u w:val="none"/>
+      </w:rPr>
+    </w:lvl>
+    <w:lvl w:ilvl="6">
+      <w:start w:val="1"/>
+      <w:numFmt w:val="bullet"/>
+      <w:lvlText w:val="-"/>
+      <w:lvlJc w:val="left"/>
+      <w:pPr>
+        <w:ind w:left="5760" w:hanging="360"/>
+      </w:pPr>
+      <w:rPr>
+        <w:u w:val="none"/>
+      </w:rPr>
+    </w:lvl>
+    <w:lvl w:ilvl="7">
+      <w:start w:val="1"/>
+      <w:numFmt w:val="bullet"/>
+      <w:lvlText w:val="-"/>
+      <w:lvlJc w:val="left"/>
+      <w:pPr>
+        <w:ind w:left="6480" w:hanging="360"/>
+      </w:pPr>
+      <w:rPr>
+        <w:u w:val="none"/>
+      </w:rPr>
+    </w:lvl>
+    <w:lvl w:ilvl="8">
+      <w:start w:val="1"/>
+      <w:numFmt w:val="bullet"/>
+      <w:lvlText w:val="-"/>
+      <w:lvlJc w:val="left"/>
+      <w:pPr>
+        <w:ind w:left="7200" w:hanging="360"/>
+      </w:pPr>
+      <w:rPr>
+        <w:u w:val="none"/>
+      </w:rPr>
+    </w:lvl>
+  </w:abstractNum>
+  <w:abstractNum w:abstractNumId="8">
     <w:lvl w:ilvl="0">
       <w:start w:val="1"/>
       <w:numFmt w:val="bullet"/>
@@ -3371,6 +4126,9 @@
   </w:num>
   <w:num w:numId="7">
     <w:abstractNumId w:val="7"/>
+  </w:num>
+  <w:num w:numId="8">
+    <w:abstractNumId w:val="8"/>
   </w:num>
 </w:numbering>
 </file>

</xml_diff>